<commit_message>
Responded to second post.
</commit_message>
<xml_diff>
--- a/week5_dir/week5_response_notes.docx
+++ b/week5_dir/week5_response_notes.docx
@@ -1,6 +1,6 @@
 
 <file path=word/document.xml><?xml version="1.0" encoding="utf-8"?>
-<w:document xmlns:wpc="http://schemas.microsoft.com/office/word/2010/wordprocessingCanvas" xmlns:mo="http://schemas.microsoft.com/office/mac/office/2008/main" xmlns:mc="http://schemas.openxmlformats.org/markup-compatibility/2006" xmlns:mv="urn:schemas-microsoft-com:mac:vml" xmlns:o="urn:schemas-microsoft-com:office:office" xmlns:r="http://schemas.openxmlformats.org/officeDocument/2006/relationships" xmlns:m="http://schemas.openxmlformats.org/officeDocument/2006/math" xmlns:v="urn:schemas-microsoft-com:vml" xmlns:wp14="http://schemas.microsoft.com/office/word/2010/wordprocessingDrawing" xmlns:wp="http://schemas.openxmlformats.org/drawingml/2006/wordprocessingDrawing" xmlns:w10="urn:schemas-microsoft-com:office:word" xmlns:w="http://schemas.openxmlformats.org/wordprocessingml/2006/main" xmlns:w14="http://schemas.microsoft.com/office/word/2010/wordml" xmlns:wpg="http://schemas.microsoft.com/office/word/2010/wordprocessingGroup" xmlns:wpi="http://schemas.microsoft.com/office/word/2010/wordprocessingInk" xmlns:wne="http://schemas.microsoft.com/office/word/2006/wordml" xmlns:wps="http://schemas.microsoft.com/office/word/2010/wordprocessingShape" mc:Ignorable="w14 wp14">
+<w:document xmlns:ve="http://schemas.openxmlformats.org/markup-compatibility/2006" xmlns:o="urn:schemas-microsoft-com:office:office" xmlns:r="http://schemas.openxmlformats.org/officeDocument/2006/relationships" xmlns:m="http://schemas.openxmlformats.org/officeDocument/2006/math" xmlns:v="urn:schemas-microsoft-com:vml" xmlns:wp="http://schemas.openxmlformats.org/drawingml/2006/wordprocessingDrawing" xmlns:w10="urn:schemas-microsoft-com:office:word" xmlns:w="http://schemas.openxmlformats.org/wordprocessingml/2006/main" xmlns:wne="http://schemas.microsoft.com/office/word/2006/wordml">
   <w:body>
     <w:p>
       <w:r>
@@ -101,7 +101,7 @@
       <w:r>
         <w:t xml:space="preserve"> [Online]. Available from: </w:t>
       </w:r>
-      <w:hyperlink r:id="rId5" w:history="1">
+      <w:hyperlink r:id="rId4" w:history="1">
         <w:r>
           <w:rPr>
             <w:rStyle w:val="Hyperlink"/>
@@ -145,7 +145,7 @@
       <w:r>
         <w:t xml:space="preserve"> [Online]. Available from: </w:t>
       </w:r>
-      <w:hyperlink r:id="rId6" w:history="1">
+      <w:hyperlink r:id="rId5" w:history="1">
         <w:r>
           <w:rPr>
             <w:rStyle w:val="Hyperlink"/>
@@ -164,6 +164,59 @@
       </w:r>
       <w:r>
         <w:t xml:space="preserve"> 2014)</w:t>
+      </w:r>
+    </w:p>
+    <w:p/>
+    <w:p/>
+    <w:p>
+      <w:r>
+        <w:t>“</w:t>
+      </w:r>
+      <w:r>
+        <w:t>enforcing both client and server-sided validation is the real deal in achieving true form validation.</w:t>
+      </w:r>
+      <w:r>
+        <w:t>”</w:t>
+      </w:r>
+    </w:p>
+    <w:p/>
+    <w:p>
+      <w:r>
+        <w:t>Hi Olatunde,</w:t>
+      </w:r>
+    </w:p>
+    <w:p/>
+    <w:p>
+      <w:r>
+        <w:t xml:space="preserve">During the time I have researched this topic for this DQ, I have also come to this conclusion. </w:t>
+      </w:r>
+      <w:r>
+        <w:t xml:space="preserve">Since client-side validation could be subverted, server-side validation should also be done. </w:t>
+      </w:r>
+      <w:r>
+        <w:t xml:space="preserve">In my opinion, client-side validation is most useful for providing a better user experience, and avoiding situations where users later </w:t>
+      </w:r>
+      <w:r>
+        <w:lastRenderedPageBreak/>
+        <w:t>complain that they actually submitted required data.</w:t>
+      </w:r>
+      <w:r>
+        <w:t xml:space="preserve"> For example, an entire form could be rejected and the user would be informed.</w:t>
+      </w:r>
+      <w:r>
+        <w:t xml:space="preserve"> What is your opinion?</w:t>
+      </w:r>
+    </w:p>
+    <w:p/>
+    <w:p>
+      <w:r>
+        <w:t>Regards,</w:t>
+      </w:r>
+    </w:p>
+    <w:p/>
+    <w:p>
+      <w:r>
+        <w:t>Emanuel</w:t>
       </w:r>
     </w:p>
     <w:sectPr>
@@ -177,7 +230,7 @@
 </file>
 
 <file path=word/styles.xml><?xml version="1.0" encoding="utf-8"?>
-<w:styles xmlns:mc="http://schemas.openxmlformats.org/markup-compatibility/2006" xmlns:r="http://schemas.openxmlformats.org/officeDocument/2006/relationships" xmlns:w="http://schemas.openxmlformats.org/wordprocessingml/2006/main" xmlns:w14="http://schemas.microsoft.com/office/word/2010/wordml" mc:Ignorable="w14">
+<w:styles xmlns:r="http://schemas.openxmlformats.org/officeDocument/2006/relationships" xmlns:w="http://schemas.openxmlformats.org/wordprocessingml/2006/main">
   <w:docDefaults>
     <w:rPrDefault>
       <w:rPr>
@@ -189,7 +242,7 @@
     </w:rPrDefault>
     <w:pPrDefault/>
   </w:docDefaults>
-  <w:latentStyles w:defLockedState="0" w:defUIPriority="99" w:defSemiHidden="1" w:defUnhideWhenUsed="1" w:defQFormat="0" w:count="276">
+  <w:latentStyles w:defLockedState="0" w:defUIPriority="99" w:defSemiHidden="1" w:defUnhideWhenUsed="1" w:defQFormat="0" w:count="267">
     <w:lsdException w:name="Normal" w:semiHidden="0" w:uiPriority="0" w:unhideWhenUsed="0" w:qFormat="1"/>
     <w:lsdException w:name="heading 1" w:semiHidden="0" w:uiPriority="9" w:unhideWhenUsed="0" w:qFormat="1"/>
     <w:lsdException w:name="heading 2" w:uiPriority="9" w:qFormat="1"/>
@@ -331,6 +384,7 @@
   <w:style w:type="paragraph" w:default="1" w:styleId="Normal">
     <w:name w:val="Normal"/>
     <w:qFormat/>
+    <w:rsid w:val="0018566C"/>
   </w:style>
   <w:style w:type="character" w:default="1" w:styleId="DefaultParagraphFont">
     <w:name w:val="Default Paragraph Font"/>
@@ -343,6 +397,7 @@
     <w:uiPriority w:val="99"/>
     <w:semiHidden/>
     <w:unhideWhenUsed/>
+    <w:qFormat/>
     <w:tblPr>
       <w:tblInd w:w="0" w:type="dxa"/>
       <w:tblCellMar>

</xml_diff>

<commit_message>
validation added to about us page.
</commit_message>
<xml_diff>
--- a/week5_dir/week5_response_notes.docx
+++ b/week5_dir/week5_response_notes.docx
@@ -1,6 +1,6 @@
 
 <file path=word/document.xml><?xml version="1.0" encoding="utf-8"?>
-<w:document xmlns:ve="http://schemas.openxmlformats.org/markup-compatibility/2006" xmlns:o="urn:schemas-microsoft-com:office:office" xmlns:r="http://schemas.openxmlformats.org/officeDocument/2006/relationships" xmlns:m="http://schemas.openxmlformats.org/officeDocument/2006/math" xmlns:v="urn:schemas-microsoft-com:vml" xmlns:wp="http://schemas.openxmlformats.org/drawingml/2006/wordprocessingDrawing" xmlns:w10="urn:schemas-microsoft-com:office:word" xmlns:w="http://schemas.openxmlformats.org/wordprocessingml/2006/main" xmlns:wne="http://schemas.microsoft.com/office/word/2006/wordml">
+<w:document xmlns:wpc="http://schemas.microsoft.com/office/word/2010/wordprocessingCanvas" xmlns:mo="http://schemas.microsoft.com/office/mac/office/2008/main" xmlns:mc="http://schemas.openxmlformats.org/markup-compatibility/2006" xmlns:mv="urn:schemas-microsoft-com:mac:vml" xmlns:o="urn:schemas-microsoft-com:office:office" xmlns:r="http://schemas.openxmlformats.org/officeDocument/2006/relationships" xmlns:m="http://schemas.openxmlformats.org/officeDocument/2006/math" xmlns:v="urn:schemas-microsoft-com:vml" xmlns:wp14="http://schemas.microsoft.com/office/word/2010/wordprocessingDrawing" xmlns:wp="http://schemas.openxmlformats.org/drawingml/2006/wordprocessingDrawing" xmlns:w10="urn:schemas-microsoft-com:office:word" xmlns:w="http://schemas.openxmlformats.org/wordprocessingml/2006/main" xmlns:w14="http://schemas.microsoft.com/office/word/2010/wordml" xmlns:wpg="http://schemas.microsoft.com/office/word/2010/wordprocessingGroup" xmlns:wpi="http://schemas.microsoft.com/office/word/2010/wordprocessingInk" xmlns:wne="http://schemas.microsoft.com/office/word/2006/wordml" xmlns:wps="http://schemas.microsoft.com/office/word/2010/wordprocessingShape" mc:Ignorable="w14 wp14">
   <w:body>
     <w:p>
       <w:r>
@@ -78,8 +78,6 @@
       <w:r>
         <w:t>Emanuel</w:t>
       </w:r>
-      <w:bookmarkStart w:id="0" w:name="_GoBack"/>
-      <w:bookmarkEnd w:id="0"/>
     </w:p>
     <w:p/>
     <w:p>
@@ -101,7 +99,7 @@
       <w:r>
         <w:t xml:space="preserve"> [Online]. Available from: </w:t>
       </w:r>
-      <w:hyperlink r:id="rId4" w:history="1">
+      <w:hyperlink r:id="rId5" w:history="1">
         <w:r>
           <w:rPr>
             <w:rStyle w:val="Hyperlink"/>
@@ -145,7 +143,7 @@
       <w:r>
         <w:t xml:space="preserve"> [Online]. Available from: </w:t>
       </w:r>
-      <w:hyperlink r:id="rId5" w:history="1">
+      <w:hyperlink r:id="rId6" w:history="1">
         <w:r>
           <w:rPr>
             <w:rStyle w:val="Hyperlink"/>
@@ -206,6 +204,56 @@
       <w:r>
         <w:t xml:space="preserve"> What is your opinion?</w:t>
       </w:r>
+    </w:p>
+    <w:p/>
+    <w:p>
+      <w:r>
+        <w:t>Regards,</w:t>
+      </w:r>
+    </w:p>
+    <w:p/>
+    <w:p>
+      <w:r>
+        <w:t>Emanuel</w:t>
+      </w:r>
+    </w:p>
+    <w:p/>
+    <w:p>
+      <w:r>
+        <w:t>“</w:t>
+      </w:r>
+      <w:r>
+        <w:t>I tend to disagree with your statement “The first and most obvious advantage of using open source software is of course, that it is free”, to a large extent, not all open source software’s are free of charge like a free tool, some open source licenses are restricted and could have a price tag attached to them.</w:t>
+      </w:r>
+      <w:r>
+        <w:t>”</w:t>
+      </w:r>
+    </w:p>
+    <w:p/>
+    <w:p>
+      <w:r>
+        <w:t>Hi Olatunde,</w:t>
+      </w:r>
+    </w:p>
+    <w:p/>
+    <w:p>
+      <w:r>
+        <w:t xml:space="preserve">Thank you for reading my post and your comments. I whole-heartedly agree with you. Perhaps I should have phrased my statement better. What I really meant was that this is a perceived advantage to many individuals and organizations when they are considering which </w:t>
+      </w:r>
+      <w:r>
+        <w:t>software they will be adopting.</w:t>
+      </w:r>
+      <w:r>
+        <w:t xml:space="preserve"> When these “newbies” do choose to go with the open-source alternative, they quickly learn that there are hidden costs, usually associated with the </w:t>
+      </w:r>
+      <w:r>
+        <w:t>expertise required to maintain the system.</w:t>
+      </w:r>
+      <w:r>
+        <w:t xml:space="preserve"> If I were running an organization, I would seriously consider passing the responsibility of this maintenance to an outside vendor rather than making sure my IT staff had the adequate expertise required.</w:t>
+      </w:r>
+      <w:bookmarkStart w:id="0" w:name="_GoBack"/>
+      <w:bookmarkEnd w:id="0"/>
     </w:p>
     <w:p/>
     <w:p>
@@ -230,7 +278,7 @@
 </file>
 
 <file path=word/styles.xml><?xml version="1.0" encoding="utf-8"?>
-<w:styles xmlns:r="http://schemas.openxmlformats.org/officeDocument/2006/relationships" xmlns:w="http://schemas.openxmlformats.org/wordprocessingml/2006/main">
+<w:styles xmlns:mc="http://schemas.openxmlformats.org/markup-compatibility/2006" xmlns:r="http://schemas.openxmlformats.org/officeDocument/2006/relationships" xmlns:w="http://schemas.openxmlformats.org/wordprocessingml/2006/main" xmlns:w14="http://schemas.microsoft.com/office/word/2010/wordml" mc:Ignorable="w14">
   <w:docDefaults>
     <w:rPrDefault>
       <w:rPr>
@@ -242,7 +290,7 @@
     </w:rPrDefault>
     <w:pPrDefault/>
   </w:docDefaults>
-  <w:latentStyles w:defLockedState="0" w:defUIPriority="99" w:defSemiHidden="1" w:defUnhideWhenUsed="1" w:defQFormat="0" w:count="267">
+  <w:latentStyles w:defLockedState="0" w:defUIPriority="99" w:defSemiHidden="1" w:defUnhideWhenUsed="1" w:defQFormat="0" w:count="276">
     <w:lsdException w:name="Normal" w:semiHidden="0" w:uiPriority="0" w:unhideWhenUsed="0" w:qFormat="1"/>
     <w:lsdException w:name="heading 1" w:semiHidden="0" w:uiPriority="9" w:unhideWhenUsed="0" w:qFormat="1"/>
     <w:lsdException w:name="heading 2" w:uiPriority="9" w:qFormat="1"/>
@@ -397,7 +445,6 @@
     <w:uiPriority w:val="99"/>
     <w:semiHidden/>
     <w:unhideWhenUsed/>
-    <w:qFormat/>
     <w:tblPr>
       <w:tblInd w:w="0" w:type="dxa"/>
       <w:tblCellMar>

</xml_diff>

<commit_message>
Added color functionality to assignment 5.
</commit_message>
<xml_diff>
--- a/week5_dir/week5_response_notes.docx
+++ b/week5_dir/week5_response_notes.docx
@@ -327,6 +327,43 @@
     <w:p>
       <w:r>
         <w:t>Regards,</w:t>
+      </w:r>
+    </w:p>
+    <w:p/>
+    <w:p>
+      <w:r>
+        <w:t>Emanuel</w:t>
+      </w:r>
+    </w:p>
+    <w:p/>
+    <w:p/>
+    <w:p>
+      <w:r>
+        <w:t>“</w:t>
+      </w:r>
+      <w:r>
+        <w:t>Email addresses are often confirmed by the server sending an email to check validity</w:t>
+      </w:r>
+      <w:r>
+        <w:t>”</w:t>
+      </w:r>
+    </w:p>
+    <w:p/>
+    <w:p>
+      <w:r>
+        <w:t>Hi Frank,</w:t>
+      </w:r>
+    </w:p>
+    <w:p/>
+    <w:p>
+      <w:r>
+        <w:t xml:space="preserve">I frequently encounter web pages with a field requiring the user to confirm their email address by entering it again. </w:t>
+      </w:r>
+      <w:r>
+        <w:t>Would you advise us to adopt this practice</w:t>
+      </w:r>
+      <w:r>
+        <w:t>? Whenever I encounter this, I always just copy and paste from the previous field, and I imagine others do too?</w:t>
       </w:r>
     </w:p>
     <w:p/>

</xml_diff>

<commit_message>
week 5 assignment submitted
</commit_message>
<xml_diff>
--- a/week5_dir/week5_response_notes.docx
+++ b/week5_dir/week5_response_notes.docx
@@ -99,7 +99,7 @@
       <w:r>
         <w:t xml:space="preserve"> [Online]. Available from: </w:t>
       </w:r>
-      <w:hyperlink r:id="rId4" w:history="1">
+      <w:hyperlink r:id="rId5" w:history="1">
         <w:r>
           <w:rPr>
             <w:rStyle w:val="Hyperlink"/>
@@ -143,7 +143,7 @@
       <w:r>
         <w:t xml:space="preserve"> [Online]. Available from: </w:t>
       </w:r>
-      <w:hyperlink r:id="rId5" w:history="1">
+      <w:hyperlink r:id="rId6" w:history="1">
         <w:r>
           <w:rPr>
             <w:rStyle w:val="Hyperlink"/>
@@ -364,6 +364,242 @@
       </w:r>
       <w:r>
         <w:t>? Whenever I encounter this, I always just copy and paste from the previous field, and I imagine others do too?</w:t>
+      </w:r>
+    </w:p>
+    <w:p/>
+    <w:p>
+      <w:r>
+        <w:t>Emanuel</w:t>
+      </w:r>
+    </w:p>
+    <w:p/>
+    <w:p/>
+    <w:p>
+      <w:r>
+        <w:t>“</w:t>
+      </w:r>
+      <w:r>
+        <w:t>Regarding malware, if we compare windows and linux OS which do you believe is the most affect by malware?</w:t>
+      </w:r>
+      <w:r>
+        <w:t>”</w:t>
+      </w:r>
+    </w:p>
+    <w:p/>
+    <w:p>
+      <w:r>
+        <w:t xml:space="preserve">Since approximately 90% of all </w:t>
+      </w:r>
+      <w:r>
+        <w:t xml:space="preserve">desktop </w:t>
+      </w:r>
+      <w:r>
+        <w:t>operating systems in use are Windows while Linux has a paltry 1.6% (Net Applications, 2014)</w:t>
+      </w:r>
+      <w:r>
+        <w:t>, it doesn’t come as a surprise that it is the most attacked OS (</w:t>
+      </w:r>
+      <w:r>
+        <w:t>Vaughan-Nichols</w:t>
+      </w:r>
+      <w:r>
+        <w:t>, 2014).</w:t>
+      </w:r>
+      <w:r>
+        <w:t xml:space="preserve"> Since hackers “want to have a higher success rate”, </w:t>
+      </w:r>
+      <w:r>
+        <w:t xml:space="preserve">they will </w:t>
+      </w:r>
+      <w:r>
+        <w:t>of course target Windows (Popa, 2014)</w:t>
+      </w:r>
+      <w:r>
+        <w:t>.</w:t>
+      </w:r>
+      <w:r>
+        <w:t xml:space="preserve"> However, it has been recently reported that approximately ”25,000 </w:t>
+      </w:r>
+      <w:r>
+        <w:t>web servers infected with Linux malware have been used in the past two years to hit website visitors</w:t>
+      </w:r>
+      <w:r>
+        <w:t>” (Tung, 2014)</w:t>
+      </w:r>
+      <w:r>
+        <w:t>. It just goes to show that despite Linux’s reputation as being secure, it really isn’t.</w:t>
+      </w:r>
+    </w:p>
+    <w:p/>
+    <w:p>
+      <w:r>
+        <w:t>References:</w:t>
+      </w:r>
+    </w:p>
+    <w:p/>
+    <w:p>
+      <w:r>
+        <w:lastRenderedPageBreak/>
+        <w:t xml:space="preserve">Net Applications (2014) </w:t>
+      </w:r>
+      <w:r>
+        <w:t>Desktop Operating System Market Share</w:t>
+      </w:r>
+      <w:r>
+        <w:t xml:space="preserve"> [Online]. Available from: </w:t>
+      </w:r>
+      <w:hyperlink r:id="rId7" w:history="1">
+        <w:r>
+          <w:rPr>
+            <w:rStyle w:val="Hyperlink"/>
+          </w:rPr>
+          <w:t>http://www.netmarketshare.com/operating-system-market-share.aspx?qprid=10&amp;qpcustomd=0</w:t>
+        </w:r>
+      </w:hyperlink>
+      <w:r>
+        <w:t xml:space="preserve"> (Accessed: 18 June 2014)</w:t>
+      </w:r>
+    </w:p>
+    <w:p/>
+    <w:p>
+      <w:r>
+        <w:t>Popa,  B. (2014) ‘</w:t>
+      </w:r>
+      <w:r>
+        <w:t>Security Expert Explains Why Windows Is the Most Attacked Operating System</w:t>
+      </w:r>
+      <w:r>
+        <w:t xml:space="preserve">’, </w:t>
+      </w:r>
+      <w:r>
+        <w:rPr>
+          <w:i/>
+        </w:rPr>
+        <w:t xml:space="preserve">Softpedia </w:t>
+      </w:r>
+      <w:r>
+        <w:t xml:space="preserve">[Online]. Available from: </w:t>
+      </w:r>
+      <w:hyperlink r:id="rId8" w:history="1">
+        <w:r>
+          <w:rPr>
+            <w:rStyle w:val="Hyperlink"/>
+          </w:rPr>
+          <w:t>http://news.softpedia.com/news/Security-Expert-Explains-Why-Windows-Is-the-Most-Attacked-Operating-System-445834.shtml</w:t>
+        </w:r>
+      </w:hyperlink>
+      <w:r>
+        <w:t xml:space="preserve"> (Accessed: 18 June 2014)</w:t>
+      </w:r>
+    </w:p>
+    <w:p/>
+    <w:p>
+      <w:r>
+        <w:t>Tung, L. (2014) ‘</w:t>
+      </w:r>
+      <w:r>
+        <w:t>Botnet of thousands of Linux servers pumps Windows desktop malware onto web</w:t>
+      </w:r>
+      <w:r>
+        <w:t xml:space="preserve">’, ZDNet [Online]. Available from: </w:t>
+      </w:r>
+      <w:hyperlink r:id="rId9" w:history="1">
+        <w:r>
+          <w:rPr>
+            <w:rStyle w:val="Hyperlink"/>
+          </w:rPr>
+          <w:t>http://www.zdnet.com/botnet-of-thousands-of-linux-servers-pumps-windows-desktop-malware-onto-web-7000027472/</w:t>
+        </w:r>
+      </w:hyperlink>
+      <w:r>
+        <w:t xml:space="preserve"> (Accessed: 18 June 2014)</w:t>
+      </w:r>
+    </w:p>
+    <w:p/>
+    <w:p>
+      <w:r>
+        <w:t>Vaughan-Nichols</w:t>
+      </w:r>
+      <w:r>
+        <w:t>, S.</w:t>
+      </w:r>
+      <w:r>
+        <w:t xml:space="preserve"> (2014) ‘</w:t>
+      </w:r>
+      <w:r>
+        <w:t>Security 2014: The holes are in the apps, not the operating systems</w:t>
+      </w:r>
+      <w:r>
+        <w:t xml:space="preserve">’, ZDNet [Online]. Available from: </w:t>
+      </w:r>
+      <w:hyperlink r:id="rId10" w:history="1">
+        <w:r>
+          <w:rPr>
+            <w:rStyle w:val="Hyperlink"/>
+          </w:rPr>
+          <w:t>http://www.zdnet.com/security-2014-the-holes-are-in-the-apps-not-the-operating-systems-7000026893/</w:t>
+        </w:r>
+      </w:hyperlink>
+      <w:r>
+        <w:t xml:space="preserve"> (Accessed: 18 June 2014)</w:t>
+      </w:r>
+    </w:p>
+    <w:p/>
+    <w:p/>
+    <w:p>
+      <w:r>
+        <w:t>“</w:t>
+      </w:r>
+      <w:r>
+        <w:t>The more secure an application the less user friendly it is. So we have to think about what is important. Is making a very beautiful and user friendly application that provides a rich user experience more important that securing your application, user dat? In my eyes no matter what, making sure your application is robust and secure is more important than the user experience.</w:t>
+      </w:r>
+      <w:r>
+        <w:t>”</w:t>
+      </w:r>
+    </w:p>
+    <w:p/>
+    <w:p>
+      <w:r>
+        <w:t>Hi Adrian,</w:t>
+      </w:r>
+    </w:p>
+    <w:p/>
+    <w:p>
+      <w:r>
+        <w:t xml:space="preserve">That’s an interesting </w:t>
+      </w:r>
+      <w:r>
+        <w:t>point</w:t>
+      </w:r>
+      <w:r>
+        <w:t>. I’ve always thought that user-friendliness and power/flexibility were inversely proportional, but never thought of it also applying to user-friendliness and security.</w:t>
+      </w:r>
+      <w:r>
+        <w:t xml:space="preserve"> Regarding which is more important, I think it would depend on the customer. Individual consumers will probably have less stringent security requirements, while businesses and </w:t>
+      </w:r>
+      <w:r>
+        <w:t>larger</w:t>
+      </w:r>
+      <w:r>
+        <w:t xml:space="preserve"> organizations</w:t>
+      </w:r>
+      <w:r>
+        <w:t xml:space="preserve"> may have stricter ones. </w:t>
+      </w:r>
+      <w:r>
+        <w:t xml:space="preserve">For example, everyone is required to change their passwords every 90 days where I work. For my own personal accounts (email, banking, etc.), no such requirements are in place, though it probably is a good idea. </w:t>
+      </w:r>
+      <w:r>
+        <w:t xml:space="preserve">I have so many of these, that requirements to change them periodically would be obtrusive. </w:t>
+      </w:r>
+      <w:r>
+        <w:t>However, knowing that events such as irregular activity will result in someone calling me offers me some peace of mind.</w:t>
+      </w:r>
+    </w:p>
+    <w:p/>
+    <w:p>
+      <w:r>
+        <w:t>Regards,</w:t>
       </w:r>
     </w:p>
     <w:p/>
@@ -1120,4 +1356,16 @@
   </a:objectDefaults>
   <a:extraClrSchemeLst/>
 </a:theme>
+</file>
+
+<file path=customXml/item1.xml><?xml version="1.0" encoding="utf-8"?>
+<b:Sources xmlns:b="http://schemas.openxmlformats.org/officeDocument/2006/bibliography" xmlns="http://schemas.openxmlformats.org/officeDocument/2006/bibliography" SelectedStyle="\APA.XSL" StyleName="APA Fifth Edition"/>
+</file>
+
+<file path=customXml/itemProps1.xml><?xml version="1.0" encoding="utf-8"?>
+<ds:datastoreItem xmlns:ds="http://schemas.openxmlformats.org/officeDocument/2006/customXml" ds:itemID="{78C573B2-1172-4AB6-9F23-D4F854B4900E}">
+  <ds:schemaRefs>
+    <ds:schemaRef ds:uri="http://schemas.openxmlformats.org/officeDocument/2006/bibliography"/>
+  </ds:schemaRefs>
+</ds:datastoreItem>
 </file>
</xml_diff>